<commit_message>
Revsied model calibration and validation report and model setup and installation guide
</commit_message>
<xml_diff>
--- a/Documentation/Cleveland_TDM_documentation_final_draft_2021_02.docx
+++ b/Documentation/Cleveland_TDM_documentation_final_draft_2021_02.docx
@@ -2,9 +2,37 @@
 <file path=word/document.xml><?xml version="1.0" encoding="utf-8"?>
 <w:document xmlns:wpc="http://schemas.microsoft.com/office/word/2010/wordprocessingCanvas" xmlns:cx="http://schemas.microsoft.com/office/drawing/2014/chartex" xmlns:cx1="http://schemas.microsoft.com/office/drawing/2015/9/8/chartex" xmlns:cx2="http://schemas.microsoft.com/office/drawing/2015/10/21/chartex" xmlns:cx3="http://schemas.microsoft.com/office/drawing/2016/5/9/chartex" xmlns:cx4="http://schemas.microsoft.com/office/drawing/2016/5/10/chartex" xmlns:cx5="http://schemas.microsoft.com/office/drawing/2016/5/11/chartex" xmlns:cx6="http://schemas.microsoft.com/office/drawing/2016/5/12/chartex" xmlns:cx7="http://schemas.microsoft.com/office/drawing/2016/5/13/chartex" xmlns:cx8="http://schemas.microsoft.com/office/drawing/2016/5/14/chartex" xmlns:mc="http://schemas.openxmlformats.org/markup-compatibility/2006" xmlns:aink="http://schemas.microsoft.com/office/drawing/2016/ink" xmlns:am3d="http://schemas.microsoft.com/office/drawing/2017/model3d" xmlns:o="urn:schemas-microsoft-com:office:office" xmlns:r="http://schemas.openxmlformats.org/officeDocument/2006/relationships" xmlns:m="http://schemas.openxmlformats.org/officeDocument/2006/math" xmlns:v="urn:schemas-microsoft-com:vml" xmlns:wp14="http://schemas.microsoft.com/office/word/2010/wordprocessingDrawing" xmlns:wp="http://schemas.openxmlformats.org/drawingml/2006/wordprocessingDrawing" xmlns:w10="urn:schemas-microsoft-com:office:word" xmlns:w="http://schemas.openxmlformats.org/wordprocessingml/2006/main" xmlns:w14="http://schemas.microsoft.com/office/word/2010/wordml" xmlns:w15="http://schemas.microsoft.com/office/word/2012/wordml" xmlns:w16cid="http://schemas.microsoft.com/office/word/2016/wordml/cid" xmlns:w16se="http://schemas.microsoft.com/office/word/2015/wordml/symex" xmlns:wpg="http://schemas.microsoft.com/office/word/2010/wordprocessingGroup" xmlns:wpi="http://schemas.microsoft.com/office/word/2010/wordprocessingInk" xmlns:wne="http://schemas.microsoft.com/office/word/2006/wordml" xmlns:wps="http://schemas.microsoft.com/office/word/2010/wordprocessingShape" mc:Ignorable="w14 w15 w16se w16cid wp14">
   <w:body>
+    <w:p/>
+    <w:p/>
     <w:p>
-      <w:bookmarkStart w:id="0" w:name="_GoBack"/>
-      <w:bookmarkEnd w:id="0"/>
+      <w:pPr>
+        <w:pStyle w:val="Title"/>
+        <w:jc w:val="center"/>
+        <w:rPr>
+          <w:b/>
+        </w:rPr>
+      </w:pPr>
+      <w:r>
+        <w:rPr>
+          <w:b/>
+        </w:rPr>
+        <w:t>Cleveland Metropolitan Organization</w:t>
+      </w:r>
+    </w:p>
+    <w:p>
+      <w:pPr>
+        <w:pStyle w:val="Title"/>
+        <w:jc w:val="center"/>
+        <w:rPr>
+          <w:b/>
+        </w:rPr>
+      </w:pPr>
+      <w:r>
+        <w:rPr>
+          <w:b/>
+        </w:rPr>
+        <w:t>Travel Demand Model</w:t>
+      </w:r>
     </w:p>
     <w:p/>
     <w:p>
@@ -18,33 +46,52 @@
       <w:r>
         <w:rPr>
           <w:b/>
+          <w:noProof/>
         </w:rPr>
-        <w:t>Cleveland Metropolitan Organization</w:t>
+        <w:drawing>
+          <wp:inline distT="0" distB="0" distL="0" distR="0" wp14:anchorId="5A68CF95" wp14:editId="0120551A">
+            <wp:extent cx="2476500" cy="628650"/>
+            <wp:effectExtent l="0" t="0" r="0" b="0"/>
+            <wp:docPr id="2" name="Picture 2"/>
+            <wp:cNvGraphicFramePr>
+              <a:graphicFrameLocks xmlns:a="http://schemas.openxmlformats.org/drawingml/2006/main" noChangeAspect="1"/>
+            </wp:cNvGraphicFramePr>
+            <a:graphic xmlns:a="http://schemas.openxmlformats.org/drawingml/2006/main">
+              <a:graphicData uri="http://schemas.openxmlformats.org/drawingml/2006/picture">
+                <pic:pic xmlns:pic="http://schemas.openxmlformats.org/drawingml/2006/picture">
+                  <pic:nvPicPr>
+                    <pic:cNvPr id="2" name="cleveland.bmp"/>
+                    <pic:cNvPicPr/>
+                  </pic:nvPicPr>
+                  <pic:blipFill>
+                    <a:blip r:embed="rId10">
+                      <a:extLst>
+                        <a:ext uri="{28A0092B-C50C-407E-A947-70E740481C1C}">
+                          <a14:useLocalDpi xmlns:a14="http://schemas.microsoft.com/office/drawing/2010/main" val="0"/>
+                        </a:ext>
+                      </a:extLst>
+                    </a:blip>
+                    <a:stretch>
+                      <a:fillRect/>
+                    </a:stretch>
+                  </pic:blipFill>
+                  <pic:spPr>
+                    <a:xfrm>
+                      <a:off x="0" y="0"/>
+                      <a:ext cx="2476500" cy="628650"/>
+                    </a:xfrm>
+                    <a:prstGeom prst="rect">
+                      <a:avLst/>
+                    </a:prstGeom>
+                  </pic:spPr>
+                </pic:pic>
+              </a:graphicData>
+            </a:graphic>
+          </wp:inline>
+        </w:drawing>
       </w:r>
     </w:p>
-    <w:p>
-      <w:pPr>
-        <w:pStyle w:val="Title"/>
-        <w:jc w:val="center"/>
-        <w:rPr>
-          <w:b/>
-        </w:rPr>
-      </w:pPr>
-      <w:r>
-        <w:rPr>
-          <w:b/>
-        </w:rPr>
-        <w:t>Travel Demand Model</w:t>
-      </w:r>
-    </w:p>
-    <w:p>
-      <w:pPr>
-        <w:pStyle w:val="Title"/>
-        <w:rPr>
-          <w:b/>
-        </w:rPr>
-      </w:pPr>
-    </w:p>
+    <w:p/>
     <w:p>
       <w:pPr>
         <w:pStyle w:val="Title"/>
@@ -147,7 +194,7 @@
               </wp:anchor>
             </w:drawing>
           </mc:Choice>
-          <mc:Fallback xmlns:w16="http://schemas.microsoft.com/office/word/2018/wordml" xmlns:w16cex="http://schemas.microsoft.com/office/word/2018/wordml/cex">
+          <mc:Fallback xmlns:w16cex="http://schemas.microsoft.com/office/word/2018/wordml/cex" xmlns:w16="http://schemas.microsoft.com/office/word/2018/wordml">
             <w:pict>
               <v:line w14:anchorId="7E35DCCB" id="Straight Connector 5" o:spid="_x0000_s1026" style="position:absolute;flip:y;z-index:251659264;visibility:visible;mso-wrap-style:square;mso-width-percent:0;mso-height-percent:0;mso-wrap-distance-left:9pt;mso-wrap-distance-top:0;mso-wrap-distance-right:9pt;mso-wrap-distance-bottom:0;mso-position-horizontal:absolute;mso-position-horizontal-relative:text;mso-position-vertical:absolute;mso-position-vertical-relative:text;mso-width-percent:0;mso-height-percent:0;mso-width-relative:margin;mso-height-relative:margin" from=".75pt,9.6pt" to="470.25pt,9.6pt" o:gfxdata="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" strokecolor="#f9423a" strokeweight=".5pt">
                 <v:stroke joinstyle="miter"/>
@@ -232,8 +279,6 @@
         <w:t>, 2021</w:t>
       </w:r>
     </w:p>
-    <w:p/>
-    <w:p/>
     <w:p/>
     <w:p/>
     <w:p/>
@@ -3999,6 +4044,8 @@
       <w:r>
         <w:br w:type="page"/>
       </w:r>
+      <w:bookmarkStart w:id="0" w:name="_GoBack"/>
+      <w:bookmarkEnd w:id="0"/>
     </w:p>
     <w:p>
       <w:pPr>
@@ -4289,7 +4336,7 @@
                     <pic:cNvPicPr/>
                   </pic:nvPicPr>
                   <pic:blipFill>
-                    <a:blip r:embed="rId10">
+                    <a:blip r:embed="rId11">
                       <a:extLst>
                         <a:ext uri="{28A0092B-C50C-407E-A947-70E740481C1C}">
                           <a14:useLocalDpi xmlns:a14="http://schemas.microsoft.com/office/drawing/2010/main" val="0"/>
@@ -8216,7 +8263,7 @@
                     <pic:cNvPicPr/>
                   </pic:nvPicPr>
                   <pic:blipFill>
-                    <a:blip r:embed="rId11">
+                    <a:blip r:embed="rId12">
                       <a:extLst>
                         <a:ext uri="{28A0092B-C50C-407E-A947-70E740481C1C}">
                           <a14:useLocalDpi xmlns:a14="http://schemas.microsoft.com/office/drawing/2010/main" val="0"/>
@@ -20657,7 +20704,7 @@
                     </pic:cNvPicPr>
                   </pic:nvPicPr>
                   <pic:blipFill>
-                    <a:blip r:embed="rId12"/>
+                    <a:blip r:embed="rId13"/>
                     <a:stretch>
                       <a:fillRect/>
                     </a:stretch>
@@ -41463,7 +41510,7 @@
                     <pic:cNvPicPr/>
                   </pic:nvPicPr>
                   <pic:blipFill>
-                    <a:blip r:embed="rId13"/>
+                    <a:blip r:embed="rId14"/>
                     <a:stretch>
                       <a:fillRect/>
                     </a:stretch>
@@ -43027,7 +43074,7 @@
                     <pic:cNvPicPr/>
                   </pic:nvPicPr>
                   <pic:blipFill>
-                    <a:blip r:embed="rId14" cstate="print"/>
+                    <a:blip r:embed="rId15" cstate="print"/>
                     <a:stretch>
                       <a:fillRect/>
                     </a:stretch>
@@ -43919,7 +43966,7 @@
                     <pic:cNvPicPr/>
                   </pic:nvPicPr>
                   <pic:blipFill>
-                    <a:blip r:embed="rId15" cstate="print"/>
+                    <a:blip r:embed="rId16" cstate="print"/>
                     <a:stretch>
                       <a:fillRect/>
                     </a:stretch>
@@ -48239,7 +48286,7 @@
             <wp:cNvGraphicFramePr/>
             <a:graphic xmlns:a="http://schemas.openxmlformats.org/drawingml/2006/main">
               <a:graphicData uri="http://schemas.openxmlformats.org/drawingml/2006/chart">
-                <c:chart xmlns:c="http://schemas.openxmlformats.org/drawingml/2006/chart" xmlns:r="http://schemas.openxmlformats.org/officeDocument/2006/relationships" r:id="rId16"/>
+                <c:chart xmlns:c="http://schemas.openxmlformats.org/drawingml/2006/chart" xmlns:r="http://schemas.openxmlformats.org/officeDocument/2006/relationships" r:id="rId17"/>
               </a:graphicData>
             </a:graphic>
           </wp:inline>
@@ -55649,8 +55696,8 @@
       </w:pPr>
     </w:p>
     <w:sectPr>
-      <w:footerReference w:type="default" r:id="rId17"/>
-      <w:headerReference w:type="first" r:id="rId18"/>
+      <w:footerReference w:type="default" r:id="rId18"/>
+      <w:headerReference w:type="first" r:id="rId19"/>
       <w:pgSz w:w="12240" w:h="15840"/>
       <w:pgMar w:top="1440" w:right="1440" w:bottom="1440" w:left="1440" w:header="2160" w:footer="720" w:gutter="0"/>
       <w:cols w:space="720"/>
@@ -62247,7 +62294,7 @@
 </file>
 
 <file path=customXml/itemProps2.xml><?xml version="1.0" encoding="utf-8"?>
-<ds:datastoreItem xmlns:ds="http://schemas.openxmlformats.org/officeDocument/2006/customXml" ds:itemID="{3F5858A4-079A-453A-A743-8870572B1834}">
+<ds:datastoreItem xmlns:ds="http://schemas.openxmlformats.org/officeDocument/2006/customXml" ds:itemID="{91BAEFF9-6BE8-4A81-865C-4538899B0FE5}">
   <ds:schemaRefs>
     <ds:schemaRef ds:uri="http://www.w3.org/2001/XMLSchema"/>
     <ds:schemaRef ds:uri="http://www.boldonjames.com/2008/01/sie/internal/label"/>
@@ -62256,7 +62303,7 @@
 </file>
 
 <file path=customXml/itemProps3.xml><?xml version="1.0" encoding="utf-8"?>
-<ds:datastoreItem xmlns:ds="http://schemas.openxmlformats.org/officeDocument/2006/customXml" ds:itemID="{77CF6E2B-55CF-4DCA-84D6-6CD20849B132}">
+<ds:datastoreItem xmlns:ds="http://schemas.openxmlformats.org/officeDocument/2006/customXml" ds:itemID="{7325A0F8-7E00-432C-A55C-C96913BC25A0}">
   <ds:schemaRefs>
     <ds:schemaRef ds:uri="http://schemas.openxmlformats.org/officeDocument/2006/bibliography"/>
   </ds:schemaRefs>

</xml_diff>